<commit_message>
changed size of booking cards and updated user stories
</commit_message>
<xml_diff>
--- a/User_Stories.docx
+++ b/User_Stories.docx
@@ -23,6 +23,14 @@
         </w:rPr>
         <w:t xml:space="preserve"> </w:t>
       </w:r>
+    </w:p>
+    <w:p>
+      <w:pPr>
+        <w:jc w:val="center"/>
+        <w:rPr>
+          <w:lang w:val="en-US"/>
+        </w:rPr>
+      </w:pPr>
     </w:p>
     <w:p>
       <w:pPr>
@@ -1600,6 +1608,7 @@
           <w:lang w:eastAsia="en-IE"/>
           <w14:ligatures w14:val="none"/>
         </w:rPr>
+        <w:lastRenderedPageBreak/>
         <w:t>As a</w:t>
       </w:r>
       <w:r>
@@ -1653,7 +1662,6 @@
           <w:lang w:eastAsia="en-IE"/>
           <w14:ligatures w14:val="none"/>
         </w:rPr>
-        <w:lastRenderedPageBreak/>
         <w:t>I want</w:t>
       </w:r>
       <w:r>
@@ -2724,6 +2732,7 @@
           <w:szCs w:val="32"/>
           <w:lang w:val="en-US"/>
         </w:rPr>
+        <w:lastRenderedPageBreak/>
         <w:t>HTML</w:t>
       </w:r>
       <w:r>
@@ -2774,7 +2783,6 @@
           <w:lang w:eastAsia="en-IE"/>
           <w14:ligatures w14:val="none"/>
         </w:rPr>
-        <w:lastRenderedPageBreak/>
         <w:t>As a developer</w:t>
       </w:r>
     </w:p>

</xml_diff>